<commit_message>
change to bitflip file
</commit_message>
<xml_diff>
--- a/Corrupted Machine Code.docx
+++ b/Corrupted Machine Code.docx
@@ -21,6 +21,11 @@
     </w:p>
     <w:p/>
     <w:p>
+      <w:pPr>
+        <w:rPr>
+          <w:color w:val="E36C0A" w:themeColor="accent6" w:themeShade="BF"/>
+        </w:rPr>
+      </w:pPr>
       <w:r>
         <w:t>Bitflips highlighted in</w:t>
       </w:r>
@@ -29,6 +34,19 @@
           <w:color w:val="E36C0A" w:themeColor="accent6" w:themeShade="BF"/>
         </w:rPr>
         <w:t xml:space="preserve"> orange</w:t>
+      </w:r>
+    </w:p>
+    <w:p>
+      <w:pPr>
+        <w:rPr>
+          <w:color w:val="000000" w:themeColor="text1"/>
+        </w:rPr>
+      </w:pPr>
+      <w:r>
+        <w:rPr>
+          <w:color w:val="000000" w:themeColor="text1"/>
+        </w:rPr>
+        <w:t>Assembly code placed below it’s binary counterpart</w:t>
       </w:r>
     </w:p>
     <w:p/>
@@ -115,15 +133,7 @@
     </w:p>
     <w:p>
       <w:r>
-        <w:t>ADDI $t3, $</w:t>
-      </w:r>
-      <w:proofErr w:type="gramStart"/>
-      <w:r>
-        <w:t>t0, #</w:t>
-      </w:r>
-      <w:proofErr w:type="gramEnd"/>
-      <w:r>
-        <w:t>0x5</w:t>
+        <w:t>ADDI $t3, $t0, #0x5</w:t>
       </w:r>
     </w:p>
     <w:p>
@@ -185,16 +195,11 @@
       <w:r>
         <w:t>ANDI $t5, $t</w:t>
       </w:r>
-      <w:proofErr w:type="gramStart"/>
       <w:r>
         <w:t xml:space="preserve">6 </w:t>
       </w:r>
       <w:r>
-        <w:t>,</w:t>
-      </w:r>
-      <w:proofErr w:type="gramEnd"/>
-      <w:r>
-        <w:t xml:space="preserve"> #0xF</w:t>
+        <w:t>, #0xF</w:t>
       </w:r>
     </w:p>
     <w:p>
@@ -202,15 +207,7 @@
         <w:t xml:space="preserve">To </w:t>
       </w:r>
       <w:r>
-        <w:t>ANDI $t5, $</w:t>
-      </w:r>
-      <w:proofErr w:type="gramStart"/>
-      <w:r>
-        <w:t>t4, #</w:t>
-      </w:r>
-      <w:proofErr w:type="gramEnd"/>
-      <w:r>
-        <w:t>0xF</w:t>
+        <w:t>ANDI $t5, $t4, #0xF</w:t>
       </w:r>
     </w:p>
     <w:p>
@@ -228,15 +225,7 @@
     </w:p>
     <w:p>
       <w:r>
-        <w:t>BEQ $t5, $</w:t>
-      </w:r>
-      <w:proofErr w:type="gramStart"/>
-      <w:r>
-        <w:t>zero, #</w:t>
-      </w:r>
-      <w:proofErr w:type="gramEnd"/>
-      <w:r>
-        <w:t>0x34</w:t>
+        <w:t>BEQ $t5, $zero, #0x34</w:t>
       </w:r>
     </w:p>
     <w:p>
@@ -254,15 +243,7 @@
     </w:p>
     <w:p>
       <w:r>
-        <w:t>BNE $t5, $</w:t>
-      </w:r>
-      <w:proofErr w:type="gramStart"/>
-      <w:r>
-        <w:t>t3, #</w:t>
-      </w:r>
-      <w:proofErr w:type="gramEnd"/>
-      <w:r>
-        <w:t>0x34</w:t>
+        <w:t>BNE $t5, $t3, #0x34</w:t>
       </w:r>
     </w:p>
     <w:p>
@@ -402,14 +383,7 @@
       </w:r>
       <w:r>
         <w:tab/>
-      </w:r>
-      <w:proofErr w:type="spellStart"/>
-      <w:r>
-        <w:t>Funct</w:t>
-      </w:r>
-      <w:proofErr w:type="spellEnd"/>
-      <w:r>
-        <w:t xml:space="preserve"> field</w:t>
+        <w:t>Funct field</w:t>
       </w:r>
     </w:p>
     <w:p>
@@ -437,15 +411,7 @@
     </w:p>
     <w:p>
       <w:r>
-        <w:t>ORI $s0, $</w:t>
-      </w:r>
-      <w:proofErr w:type="gramStart"/>
-      <w:r>
-        <w:t>t9, #</w:t>
-      </w:r>
-      <w:proofErr w:type="gramEnd"/>
-      <w:r>
-        <w:t>0xFF</w:t>
+        <w:t>ORI $s0, $t9, #0xFF</w:t>
       </w:r>
     </w:p>
     <w:p>
@@ -481,15 +447,7 @@
     </w:p>
     <w:p>
       <w:r>
-        <w:t>SLTI $s2, $</w:t>
-      </w:r>
-      <w:proofErr w:type="gramStart"/>
-      <w:r>
-        <w:t>t0, #</w:t>
-      </w:r>
-      <w:proofErr w:type="gramEnd"/>
-      <w:r>
-        <w:t>0xA</w:t>
+        <w:t>SLTI $s2, $t0, #0xA</w:t>
       </w:r>
     </w:p>
     <w:p>
@@ -520,29 +478,14 @@
         <w:rPr>
           <w:rFonts w:ascii="Courier New" w:eastAsia="Courier New" w:hAnsi="Courier New" w:cs="Courier New"/>
         </w:rPr>
+        <w:lastRenderedPageBreak/>
         <w:t>00111100000101110100000000000000</w:t>
       </w:r>
     </w:p>
     <w:p>
       <w:r>
-        <w:lastRenderedPageBreak/>
-        <w:t>LUI $</w:t>
-      </w:r>
-      <w:proofErr w:type="gramStart"/>
-      <w:r>
-        <w:t>s7, #</w:t>
-      </w:r>
-      <w:proofErr w:type="gramEnd"/>
-      <w:r>
-        <w:t>0x4000</w:t>
-      </w:r>
-    </w:p>
-    <w:p>
-      <w:pPr>
-        <w:rPr>
-          <w:rFonts w:ascii="Courier New" w:eastAsia="Courier New" w:hAnsi="Courier New" w:cs="Courier New"/>
-        </w:rPr>
-      </w:pPr>
+        <w:t>LUI $s7, #0x4000</w:t>
+      </w:r>
     </w:p>
     <w:p>
       <w:pPr>
@@ -559,15 +502,7 @@
     </w:p>
     <w:p>
       <w:r>
-        <w:t>LW $s7, $</w:t>
-      </w:r>
-      <w:proofErr w:type="gramStart"/>
-      <w:r>
-        <w:t>s4, #</w:t>
-      </w:r>
-      <w:proofErr w:type="gramEnd"/>
-      <w:r>
-        <w:t>0x0</w:t>
+        <w:t>LW $s4, #0x0($s7)</w:t>
       </w:r>
     </w:p>
     <w:p>
@@ -606,15 +541,7 @@
     </w:p>
     <w:p>
       <w:r>
-        <w:t>SW $</w:t>
-      </w:r>
-      <w:proofErr w:type="gramStart"/>
-      <w:r>
-        <w:t>s5, #</w:t>
-      </w:r>
-      <w:proofErr w:type="gramEnd"/>
-      <w:r>
-        <w:t>0x4($s7)</w:t>
+        <w:t>SW $s5, #0x4($s7)</w:t>
       </w:r>
     </w:p>
     <w:p>
@@ -632,15 +559,7 @@
     </w:p>
     <w:p>
       <w:r>
-        <w:t>LUI $</w:t>
-      </w:r>
-      <w:proofErr w:type="gramStart"/>
-      <w:r>
-        <w:t>s6, #</w:t>
-      </w:r>
-      <w:proofErr w:type="gramEnd"/>
-      <w:r>
-        <w:t>0x1234</w:t>
+        <w:t>LUI $s6, #0x1234</w:t>
       </w:r>
     </w:p>
     <w:p>

</xml_diff>